<commit_message>
Moved player collision into collision class, update test table
</commit_message>
<xml_diff>
--- a/Major Project/documentation/Testing/Test Table.docx
+++ b/Major Project/documentation/Testing/Test Table.docx
@@ -28,13 +28,8 @@
               <w:jc w:val="center"/>
             </w:pPr>
             <w:r>
-              <w:t>Program/</w:t>
-            </w:r>
-            <w:proofErr w:type="spellStart"/>
-            <w:r>
-              <w:t>shader</w:t>
-            </w:r>
-            <w:proofErr w:type="spellEnd"/>
+              <w:t>Program/shader</w:t>
+            </w:r>
             <w:r>
               <w:t xml:space="preserve"> creation </w:t>
             </w:r>
@@ -1478,10 +1473,7 @@
           </w:tcPr>
           <w:p>
             <w:r>
-              <w:t xml:space="preserve">Game </w:t>
-            </w:r>
-            <w:r>
-              <w:t>saves every specified amount of time</w:t>
+              <w:t>Game saves every specified amount of time</w:t>
             </w:r>
           </w:p>
         </w:tc>
@@ -1641,10 +1633,7 @@
     <w:p/>
     <w:p/>
     <w:p/>
-    <w:p>
-      <w:bookmarkStart w:id="0" w:name="_GoBack"/>
-      <w:bookmarkEnd w:id="0"/>
-    </w:p>
+    <w:p/>
     <w:p/>
     <w:p/>
     <w:p/>
@@ -2144,197 +2133,6 @@
     <w:tbl>
       <w:tblPr>
         <w:tblStyle w:val="TableGrid"/>
-        <w:tblpPr w:leftFromText="180" w:rightFromText="180" w:vertAnchor="page" w:horzAnchor="margin" w:tblpXSpec="center" w:tblpY="13021"/>
-        <w:tblW w:w="10206" w:type="dxa"/>
-        <w:tblLook w:val="04A0" w:firstRow="1" w:lastRow="0" w:firstColumn="1" w:lastColumn="0" w:noHBand="0" w:noVBand="1"/>
-      </w:tblPr>
-      <w:tblGrid>
-        <w:gridCol w:w="2336"/>
-        <w:gridCol w:w="1884"/>
-        <w:gridCol w:w="1884"/>
-        <w:gridCol w:w="1857"/>
-        <w:gridCol w:w="2245"/>
-      </w:tblGrid>
-      <w:tr>
-        <w:tc>
-          <w:tcPr>
-            <w:tcW w:w="10206" w:type="dxa"/>
-            <w:gridSpan w:val="5"/>
-            <w:shd w:val="clear" w:color="auto" w:fill="5B9BD5" w:themeFill="accent1"/>
-          </w:tcPr>
-          <w:p>
-            <w:pPr>
-              <w:jc w:val="center"/>
-            </w:pPr>
-            <w:r>
-              <w:lastRenderedPageBreak/>
-              <w:t>Water</w:t>
-            </w:r>
-          </w:p>
-        </w:tc>
-      </w:tr>
-      <w:tr>
-        <w:tc>
-          <w:tcPr>
-            <w:tcW w:w="2336" w:type="dxa"/>
-            <w:shd w:val="clear" w:color="auto" w:fill="000000" w:themeFill="text1"/>
-          </w:tcPr>
-          <w:p>
-            <w:r>
-              <w:t>Case</w:t>
-            </w:r>
-          </w:p>
-        </w:tc>
-        <w:tc>
-          <w:tcPr>
-            <w:tcW w:w="1884" w:type="dxa"/>
-            <w:shd w:val="clear" w:color="auto" w:fill="000000" w:themeFill="text1"/>
-          </w:tcPr>
-          <w:p>
-            <w:r>
-              <w:t>Expected Outcome</w:t>
-            </w:r>
-          </w:p>
-        </w:tc>
-        <w:tc>
-          <w:tcPr>
-            <w:tcW w:w="1884" w:type="dxa"/>
-            <w:shd w:val="clear" w:color="auto" w:fill="000000" w:themeFill="text1"/>
-          </w:tcPr>
-          <w:p>
-            <w:r>
-              <w:t>Actual Outcome</w:t>
-            </w:r>
-          </w:p>
-        </w:tc>
-        <w:tc>
-          <w:tcPr>
-            <w:tcW w:w="1857" w:type="dxa"/>
-            <w:shd w:val="clear" w:color="auto" w:fill="000000" w:themeFill="text1"/>
-          </w:tcPr>
-          <w:p>
-            <w:r>
-              <w:t>Solution</w:t>
-            </w:r>
-          </w:p>
-        </w:tc>
-        <w:tc>
-          <w:tcPr>
-            <w:tcW w:w="2245" w:type="dxa"/>
-            <w:shd w:val="clear" w:color="auto" w:fill="000000" w:themeFill="text1"/>
-          </w:tcPr>
-          <w:p>
-            <w:r>
-              <w:t>Notes</w:t>
-            </w:r>
-          </w:p>
-        </w:tc>
-      </w:tr>
-      <w:tr>
-        <w:tc>
-          <w:tcPr>
-            <w:tcW w:w="2336" w:type="dxa"/>
-            <w:shd w:val="clear" w:color="auto" w:fill="auto"/>
-          </w:tcPr>
-          <w:p/>
-        </w:tc>
-        <w:tc>
-          <w:tcPr>
-            <w:tcW w:w="1884" w:type="dxa"/>
-            <w:shd w:val="clear" w:color="auto" w:fill="auto"/>
-          </w:tcPr>
-          <w:p/>
-        </w:tc>
-        <w:tc>
-          <w:tcPr>
-            <w:tcW w:w="1884" w:type="dxa"/>
-            <w:shd w:val="clear" w:color="auto" w:fill="auto"/>
-          </w:tcPr>
-          <w:p/>
-        </w:tc>
-        <w:tc>
-          <w:tcPr>
-            <w:tcW w:w="1857" w:type="dxa"/>
-            <w:shd w:val="clear" w:color="auto" w:fill="auto"/>
-          </w:tcPr>
-          <w:p/>
-        </w:tc>
-        <w:tc>
-          <w:tcPr>
-            <w:tcW w:w="2245" w:type="dxa"/>
-            <w:shd w:val="clear" w:color="auto" w:fill="auto"/>
-          </w:tcPr>
-          <w:p/>
-        </w:tc>
-      </w:tr>
-      <w:tr>
-        <w:tc>
-          <w:tcPr>
-            <w:tcW w:w="2336" w:type="dxa"/>
-          </w:tcPr>
-          <w:p/>
-        </w:tc>
-        <w:tc>
-          <w:tcPr>
-            <w:tcW w:w="1884" w:type="dxa"/>
-          </w:tcPr>
-          <w:p/>
-        </w:tc>
-        <w:tc>
-          <w:tcPr>
-            <w:tcW w:w="1884" w:type="dxa"/>
-          </w:tcPr>
-          <w:p/>
-        </w:tc>
-        <w:tc>
-          <w:tcPr>
-            <w:tcW w:w="1857" w:type="dxa"/>
-          </w:tcPr>
-          <w:p/>
-        </w:tc>
-        <w:tc>
-          <w:tcPr>
-            <w:tcW w:w="2245" w:type="dxa"/>
-          </w:tcPr>
-          <w:p/>
-        </w:tc>
-      </w:tr>
-      <w:tr>
-        <w:tc>
-          <w:tcPr>
-            <w:tcW w:w="2336" w:type="dxa"/>
-          </w:tcPr>
-          <w:p/>
-        </w:tc>
-        <w:tc>
-          <w:tcPr>
-            <w:tcW w:w="1884" w:type="dxa"/>
-          </w:tcPr>
-          <w:p/>
-        </w:tc>
-        <w:tc>
-          <w:tcPr>
-            <w:tcW w:w="1884" w:type="dxa"/>
-          </w:tcPr>
-          <w:p/>
-        </w:tc>
-        <w:tc>
-          <w:tcPr>
-            <w:tcW w:w="1857" w:type="dxa"/>
-          </w:tcPr>
-          <w:p/>
-        </w:tc>
-        <w:tc>
-          <w:tcPr>
-            <w:tcW w:w="2245" w:type="dxa"/>
-          </w:tcPr>
-          <w:p/>
-        </w:tc>
-      </w:tr>
-    </w:tbl>
-    <w:tbl>
-      <w:tblPr>
-        <w:tblStyle w:val="TableGrid"/>
         <w:tblpPr w:leftFromText="180" w:rightFromText="180" w:vertAnchor="page" w:horzAnchor="margin" w:tblpXSpec="center" w:tblpY="3451"/>
         <w:tblW w:w="10206" w:type="dxa"/>
         <w:tblLook w:val="04A0" w:firstRow="1" w:lastRow="0" w:firstColumn="1" w:lastColumn="0" w:noHBand="0" w:noVBand="1"/>
@@ -2358,6 +2156,7 @@
               <w:jc w:val="center"/>
             </w:pPr>
             <w:r>
+              <w:lastRenderedPageBreak/>
               <w:t>Collision</w:t>
             </w:r>
           </w:p>
@@ -2579,6 +2378,698 @@
               <w:t>Very jumpy with low movement speed</w:t>
             </w:r>
           </w:p>
+        </w:tc>
+      </w:tr>
+    </w:tbl>
+    <w:p/>
+    <w:tbl>
+      <w:tblPr>
+        <w:tblStyle w:val="TableGrid"/>
+        <w:tblpPr w:leftFromText="180" w:rightFromText="180" w:vertAnchor="page" w:horzAnchor="margin" w:tblpXSpec="center" w:tblpY="7419"/>
+        <w:tblW w:w="10206" w:type="dxa"/>
+        <w:tblLook w:val="04A0" w:firstRow="1" w:lastRow="0" w:firstColumn="1" w:lastColumn="0" w:noHBand="0" w:noVBand="1"/>
+      </w:tblPr>
+      <w:tblGrid>
+        <w:gridCol w:w="2336"/>
+        <w:gridCol w:w="1884"/>
+        <w:gridCol w:w="1884"/>
+        <w:gridCol w:w="1857"/>
+        <w:gridCol w:w="2245"/>
+      </w:tblGrid>
+      <w:tr>
+        <w:tc>
+          <w:tcPr>
+            <w:tcW w:w="10206" w:type="dxa"/>
+            <w:gridSpan w:val="5"/>
+            <w:shd w:val="clear" w:color="auto" w:fill="5B9BD5" w:themeFill="accent1"/>
+          </w:tcPr>
+          <w:p>
+            <w:pPr>
+              <w:jc w:val="center"/>
+            </w:pPr>
+            <w:r>
+              <w:t>Inventory</w:t>
+            </w:r>
+          </w:p>
+        </w:tc>
+      </w:tr>
+      <w:tr>
+        <w:tc>
+          <w:tcPr>
+            <w:tcW w:w="2336" w:type="dxa"/>
+            <w:shd w:val="clear" w:color="auto" w:fill="000000" w:themeFill="text1"/>
+          </w:tcPr>
+          <w:p>
+            <w:r>
+              <w:t>Case</w:t>
+            </w:r>
+          </w:p>
+        </w:tc>
+        <w:tc>
+          <w:tcPr>
+            <w:tcW w:w="1884" w:type="dxa"/>
+            <w:shd w:val="clear" w:color="auto" w:fill="000000" w:themeFill="text1"/>
+          </w:tcPr>
+          <w:p>
+            <w:r>
+              <w:t>Expected Outcome</w:t>
+            </w:r>
+          </w:p>
+        </w:tc>
+        <w:tc>
+          <w:tcPr>
+            <w:tcW w:w="1884" w:type="dxa"/>
+            <w:shd w:val="clear" w:color="auto" w:fill="000000" w:themeFill="text1"/>
+          </w:tcPr>
+          <w:p>
+            <w:r>
+              <w:t>Actual Outcome</w:t>
+            </w:r>
+          </w:p>
+        </w:tc>
+        <w:tc>
+          <w:tcPr>
+            <w:tcW w:w="1857" w:type="dxa"/>
+            <w:shd w:val="clear" w:color="auto" w:fill="000000" w:themeFill="text1"/>
+          </w:tcPr>
+          <w:p>
+            <w:r>
+              <w:t>Solution</w:t>
+            </w:r>
+          </w:p>
+        </w:tc>
+        <w:tc>
+          <w:tcPr>
+            <w:tcW w:w="2245" w:type="dxa"/>
+            <w:shd w:val="clear" w:color="auto" w:fill="000000" w:themeFill="text1"/>
+          </w:tcPr>
+          <w:p>
+            <w:r>
+              <w:t>Notes</w:t>
+            </w:r>
+          </w:p>
+        </w:tc>
+      </w:tr>
+      <w:tr>
+        <w:tc>
+          <w:tcPr>
+            <w:tcW w:w="2336" w:type="dxa"/>
+            <w:shd w:val="clear" w:color="auto" w:fill="auto"/>
+          </w:tcPr>
+          <w:p>
+            <w:r>
+              <w:t>Player</w:t>
+            </w:r>
+            <w:r>
+              <w:t xml:space="preserve"> prospects rock</w:t>
+            </w:r>
+          </w:p>
+        </w:tc>
+        <w:tc>
+          <w:tcPr>
+            <w:tcW w:w="1884" w:type="dxa"/>
+            <w:shd w:val="clear" w:color="auto" w:fill="auto"/>
+          </w:tcPr>
+          <w:p>
+            <w:r>
+              <w:t>It gets added to their inventory</w:t>
+            </w:r>
+          </w:p>
+        </w:tc>
+        <w:tc>
+          <w:tcPr>
+            <w:tcW w:w="1884" w:type="dxa"/>
+            <w:shd w:val="clear" w:color="auto" w:fill="auto"/>
+          </w:tcPr>
+          <w:p>
+            <w:r>
+              <w:t>As expected</w:t>
+            </w:r>
+          </w:p>
+        </w:tc>
+        <w:tc>
+          <w:tcPr>
+            <w:tcW w:w="1857" w:type="dxa"/>
+            <w:shd w:val="clear" w:color="auto" w:fill="auto"/>
+          </w:tcPr>
+          <w:p>
+            <w:r>
+              <w:t>N/A</w:t>
+            </w:r>
+          </w:p>
+        </w:tc>
+        <w:tc>
+          <w:tcPr>
+            <w:tcW w:w="2245" w:type="dxa"/>
+            <w:shd w:val="clear" w:color="auto" w:fill="auto"/>
+          </w:tcPr>
+          <w:p/>
+        </w:tc>
+      </w:tr>
+      <w:tr>
+        <w:tc>
+          <w:tcPr>
+            <w:tcW w:w="2336" w:type="dxa"/>
+          </w:tcPr>
+          <w:p>
+            <w:r>
+              <w:t>Player is in range of rock with full inventory</w:t>
+            </w:r>
+          </w:p>
+        </w:tc>
+        <w:tc>
+          <w:tcPr>
+            <w:tcW w:w="1884" w:type="dxa"/>
+          </w:tcPr>
+          <w:p>
+            <w:r>
+              <w:t>Rock doesn’t get added to their inventory, and “inventory full” message displays</w:t>
+            </w:r>
+          </w:p>
+        </w:tc>
+        <w:tc>
+          <w:tcPr>
+            <w:tcW w:w="1884" w:type="dxa"/>
+          </w:tcPr>
+          <w:p>
+            <w:r>
+              <w:t>As expected</w:t>
+            </w:r>
+          </w:p>
+        </w:tc>
+        <w:tc>
+          <w:tcPr>
+            <w:tcW w:w="1857" w:type="dxa"/>
+          </w:tcPr>
+          <w:p>
+            <w:r>
+              <w:t>N/A</w:t>
+            </w:r>
+          </w:p>
+        </w:tc>
+        <w:tc>
+          <w:tcPr>
+            <w:tcW w:w="2245" w:type="dxa"/>
+          </w:tcPr>
+          <w:p/>
+        </w:tc>
+      </w:tr>
+      <w:tr>
+        <w:tc>
+          <w:tcPr>
+            <w:tcW w:w="2336" w:type="dxa"/>
+          </w:tcPr>
+          <w:p>
+            <w:r>
+              <w:t>Player goes in range of lander</w:t>
+            </w:r>
+          </w:p>
+        </w:tc>
+        <w:tc>
+          <w:tcPr>
+            <w:tcW w:w="1884" w:type="dxa"/>
+          </w:tcPr>
+          <w:p>
+            <w:r>
+              <w:t>Player inventory gets emptied</w:t>
+            </w:r>
+          </w:p>
+        </w:tc>
+        <w:tc>
+          <w:tcPr>
+            <w:tcW w:w="1884" w:type="dxa"/>
+          </w:tcPr>
+          <w:p>
+            <w:r>
+              <w:t>As expected</w:t>
+            </w:r>
+          </w:p>
+        </w:tc>
+        <w:tc>
+          <w:tcPr>
+            <w:tcW w:w="1857" w:type="dxa"/>
+          </w:tcPr>
+          <w:p>
+            <w:r>
+              <w:t>N/A</w:t>
+            </w:r>
+          </w:p>
+        </w:tc>
+        <w:tc>
+          <w:tcPr>
+            <w:tcW w:w="2245" w:type="dxa"/>
+          </w:tcPr>
+          <w:p/>
+        </w:tc>
+      </w:tr>
+    </w:tbl>
+    <w:tbl>
+      <w:tblPr>
+        <w:tblStyle w:val="TableGrid"/>
+        <w:tblpPr w:leftFromText="180" w:rightFromText="180" w:vertAnchor="page" w:horzAnchor="margin" w:tblpXSpec="center" w:tblpY="11670"/>
+        <w:tblW w:w="10206" w:type="dxa"/>
+        <w:tblLook w:val="04A0" w:firstRow="1" w:lastRow="0" w:firstColumn="1" w:lastColumn="0" w:noHBand="0" w:noVBand="1"/>
+      </w:tblPr>
+      <w:tblGrid>
+        <w:gridCol w:w="2336"/>
+        <w:gridCol w:w="1884"/>
+        <w:gridCol w:w="1884"/>
+        <w:gridCol w:w="1857"/>
+        <w:gridCol w:w="2245"/>
+      </w:tblGrid>
+      <w:tr>
+        <w:tc>
+          <w:tcPr>
+            <w:tcW w:w="10206" w:type="dxa"/>
+            <w:gridSpan w:val="5"/>
+            <w:shd w:val="clear" w:color="auto" w:fill="5B9BD5" w:themeFill="accent1"/>
+          </w:tcPr>
+          <w:p>
+            <w:pPr>
+              <w:jc w:val="center"/>
+            </w:pPr>
+            <w:r>
+              <w:t>Hitpoints bar</w:t>
+            </w:r>
+          </w:p>
+        </w:tc>
+      </w:tr>
+      <w:tr>
+        <w:tc>
+          <w:tcPr>
+            <w:tcW w:w="2336" w:type="dxa"/>
+            <w:shd w:val="clear" w:color="auto" w:fill="000000" w:themeFill="text1"/>
+          </w:tcPr>
+          <w:p>
+            <w:r>
+              <w:t>Case</w:t>
+            </w:r>
+          </w:p>
+        </w:tc>
+        <w:tc>
+          <w:tcPr>
+            <w:tcW w:w="1884" w:type="dxa"/>
+            <w:shd w:val="clear" w:color="auto" w:fill="000000" w:themeFill="text1"/>
+          </w:tcPr>
+          <w:p>
+            <w:r>
+              <w:t>Expected Outcome</w:t>
+            </w:r>
+          </w:p>
+        </w:tc>
+        <w:tc>
+          <w:tcPr>
+            <w:tcW w:w="1884" w:type="dxa"/>
+            <w:shd w:val="clear" w:color="auto" w:fill="000000" w:themeFill="text1"/>
+          </w:tcPr>
+          <w:p>
+            <w:r>
+              <w:t>Actual Outcome</w:t>
+            </w:r>
+          </w:p>
+        </w:tc>
+        <w:tc>
+          <w:tcPr>
+            <w:tcW w:w="1857" w:type="dxa"/>
+            <w:shd w:val="clear" w:color="auto" w:fill="000000" w:themeFill="text1"/>
+          </w:tcPr>
+          <w:p>
+            <w:r>
+              <w:t>Solution</w:t>
+            </w:r>
+          </w:p>
+        </w:tc>
+        <w:tc>
+          <w:tcPr>
+            <w:tcW w:w="2245" w:type="dxa"/>
+            <w:shd w:val="clear" w:color="auto" w:fill="000000" w:themeFill="text1"/>
+          </w:tcPr>
+          <w:p>
+            <w:r>
+              <w:t>Notes</w:t>
+            </w:r>
+          </w:p>
+        </w:tc>
+      </w:tr>
+      <w:tr>
+        <w:tc>
+          <w:tcPr>
+            <w:tcW w:w="2336" w:type="dxa"/>
+            <w:shd w:val="clear" w:color="auto" w:fill="auto"/>
+          </w:tcPr>
+          <w:p>
+            <w:r>
+              <w:t xml:space="preserve">Player </w:t>
+            </w:r>
+            <w:r>
+              <w:t>collides with rock</w:t>
+            </w:r>
+          </w:p>
+        </w:tc>
+        <w:tc>
+          <w:tcPr>
+            <w:tcW w:w="1884" w:type="dxa"/>
+            <w:shd w:val="clear" w:color="auto" w:fill="auto"/>
+          </w:tcPr>
+          <w:p>
+            <w:r>
+              <w:t>Hitpoints decrease by 10, and GUI updates</w:t>
+            </w:r>
+          </w:p>
+        </w:tc>
+        <w:tc>
+          <w:tcPr>
+            <w:tcW w:w="1884" w:type="dxa"/>
+            <w:shd w:val="clear" w:color="auto" w:fill="auto"/>
+          </w:tcPr>
+          <w:p>
+            <w:r>
+              <w:t>As expected</w:t>
+            </w:r>
+          </w:p>
+        </w:tc>
+        <w:tc>
+          <w:tcPr>
+            <w:tcW w:w="1857" w:type="dxa"/>
+            <w:shd w:val="clear" w:color="auto" w:fill="auto"/>
+          </w:tcPr>
+          <w:p>
+            <w:r>
+              <w:t>N/A</w:t>
+            </w:r>
+          </w:p>
+        </w:tc>
+        <w:tc>
+          <w:tcPr>
+            <w:tcW w:w="2245" w:type="dxa"/>
+            <w:shd w:val="clear" w:color="auto" w:fill="auto"/>
+          </w:tcPr>
+          <w:p/>
+        </w:tc>
+      </w:tr>
+      <w:tr>
+        <w:trPr>
+          <w:trHeight w:val="327"/>
+        </w:trPr>
+        <w:tc>
+          <w:tcPr>
+            <w:tcW w:w="2336" w:type="dxa"/>
+          </w:tcPr>
+          <w:p>
+            <w:r>
+              <w:t>Player collides with edge of map</w:t>
+            </w:r>
+            <w:bookmarkStart w:id="0" w:name="_GoBack"/>
+            <w:bookmarkEnd w:id="0"/>
+          </w:p>
+        </w:tc>
+        <w:tc>
+          <w:tcPr>
+            <w:tcW w:w="1884" w:type="dxa"/>
+          </w:tcPr>
+          <w:p>
+            <w:r>
+              <w:t>Hitpoints stays the same</w:t>
+            </w:r>
+          </w:p>
+        </w:tc>
+        <w:tc>
+          <w:tcPr>
+            <w:tcW w:w="1884" w:type="dxa"/>
+          </w:tcPr>
+          <w:p>
+            <w:r>
+              <w:t>As expected</w:t>
+            </w:r>
+          </w:p>
+        </w:tc>
+        <w:tc>
+          <w:tcPr>
+            <w:tcW w:w="1857" w:type="dxa"/>
+          </w:tcPr>
+          <w:p>
+            <w:r>
+              <w:t>N/A</w:t>
+            </w:r>
+          </w:p>
+        </w:tc>
+        <w:tc>
+          <w:tcPr>
+            <w:tcW w:w="2245" w:type="dxa"/>
+          </w:tcPr>
+          <w:p/>
+        </w:tc>
+      </w:tr>
+      <w:tr>
+        <w:tc>
+          <w:tcPr>
+            <w:tcW w:w="2336" w:type="dxa"/>
+            <w:shd w:val="clear" w:color="auto" w:fill="FF0000"/>
+          </w:tcPr>
+          <w:p>
+            <w:r>
+              <w:t xml:space="preserve">Player reaches 0 </w:t>
+            </w:r>
+            <w:proofErr w:type="spellStart"/>
+            <w:r>
+              <w:t>hitpoints</w:t>
+            </w:r>
+            <w:proofErr w:type="spellEnd"/>
+          </w:p>
+        </w:tc>
+        <w:tc>
+          <w:tcPr>
+            <w:tcW w:w="1884" w:type="dxa"/>
+            <w:shd w:val="clear" w:color="auto" w:fill="FF0000"/>
+          </w:tcPr>
+          <w:p>
+            <w:r>
+              <w:t>Game over screen</w:t>
+            </w:r>
+          </w:p>
+        </w:tc>
+        <w:tc>
+          <w:tcPr>
+            <w:tcW w:w="1884" w:type="dxa"/>
+            <w:shd w:val="clear" w:color="auto" w:fill="FF0000"/>
+          </w:tcPr>
+          <w:p/>
+        </w:tc>
+        <w:tc>
+          <w:tcPr>
+            <w:tcW w:w="1857" w:type="dxa"/>
+            <w:shd w:val="clear" w:color="auto" w:fill="FF0000"/>
+          </w:tcPr>
+          <w:p>
+            <w:pPr>
+              <w:tabs>
+                <w:tab w:val="left" w:pos="937"/>
+              </w:tabs>
+            </w:pPr>
+          </w:p>
+        </w:tc>
+        <w:tc>
+          <w:tcPr>
+            <w:tcW w:w="2245" w:type="dxa"/>
+            <w:shd w:val="clear" w:color="auto" w:fill="FF0000"/>
+          </w:tcPr>
+          <w:p/>
+        </w:tc>
+      </w:tr>
+    </w:tbl>
+    <w:p/>
+    <w:tbl>
+      <w:tblPr>
+        <w:tblStyle w:val="TableGrid"/>
+        <w:tblpPr w:leftFromText="180" w:rightFromText="180" w:vertAnchor="page" w:horzAnchor="margin" w:tblpXSpec="center" w:tblpY="15198"/>
+        <w:tblW w:w="10206" w:type="dxa"/>
+        <w:tblLook w:val="04A0" w:firstRow="1" w:lastRow="0" w:firstColumn="1" w:lastColumn="0" w:noHBand="0" w:noVBand="1"/>
+      </w:tblPr>
+      <w:tblGrid>
+        <w:gridCol w:w="2336"/>
+        <w:gridCol w:w="1884"/>
+        <w:gridCol w:w="1884"/>
+        <w:gridCol w:w="1857"/>
+        <w:gridCol w:w="2245"/>
+      </w:tblGrid>
+      <w:tr>
+        <w:tc>
+          <w:tcPr>
+            <w:tcW w:w="10206" w:type="dxa"/>
+            <w:gridSpan w:val="5"/>
+            <w:shd w:val="clear" w:color="auto" w:fill="5B9BD5" w:themeFill="accent1"/>
+          </w:tcPr>
+          <w:p>
+            <w:pPr>
+              <w:jc w:val="center"/>
+            </w:pPr>
+            <w:r>
+              <w:lastRenderedPageBreak/>
+              <w:t>Water</w:t>
+            </w:r>
+          </w:p>
+        </w:tc>
+      </w:tr>
+      <w:tr>
+        <w:trPr>
+          <w:trHeight w:val="557"/>
+        </w:trPr>
+        <w:tc>
+          <w:tcPr>
+            <w:tcW w:w="2336" w:type="dxa"/>
+            <w:shd w:val="clear" w:color="auto" w:fill="000000" w:themeFill="text1"/>
+          </w:tcPr>
+          <w:p>
+            <w:r>
+              <w:lastRenderedPageBreak/>
+              <w:t>Case</w:t>
+            </w:r>
+          </w:p>
+        </w:tc>
+        <w:tc>
+          <w:tcPr>
+            <w:tcW w:w="1884" w:type="dxa"/>
+            <w:shd w:val="clear" w:color="auto" w:fill="000000" w:themeFill="text1"/>
+          </w:tcPr>
+          <w:p>
+            <w:r>
+              <w:t>Expected Outcome</w:t>
+            </w:r>
+          </w:p>
+        </w:tc>
+        <w:tc>
+          <w:tcPr>
+            <w:tcW w:w="1884" w:type="dxa"/>
+            <w:shd w:val="clear" w:color="auto" w:fill="000000" w:themeFill="text1"/>
+          </w:tcPr>
+          <w:p>
+            <w:r>
+              <w:t>Actual Outcome</w:t>
+            </w:r>
+          </w:p>
+        </w:tc>
+        <w:tc>
+          <w:tcPr>
+            <w:tcW w:w="1857" w:type="dxa"/>
+            <w:shd w:val="clear" w:color="auto" w:fill="000000" w:themeFill="text1"/>
+          </w:tcPr>
+          <w:p>
+            <w:r>
+              <w:t>Solution</w:t>
+            </w:r>
+          </w:p>
+        </w:tc>
+        <w:tc>
+          <w:tcPr>
+            <w:tcW w:w="2245" w:type="dxa"/>
+            <w:shd w:val="clear" w:color="auto" w:fill="000000" w:themeFill="text1"/>
+          </w:tcPr>
+          <w:p>
+            <w:r>
+              <w:t>Notes</w:t>
+            </w:r>
+          </w:p>
+        </w:tc>
+      </w:tr>
+      <w:tr>
+        <w:tc>
+          <w:tcPr>
+            <w:tcW w:w="2336" w:type="dxa"/>
+            <w:shd w:val="clear" w:color="auto" w:fill="auto"/>
+          </w:tcPr>
+          <w:p/>
+        </w:tc>
+        <w:tc>
+          <w:tcPr>
+            <w:tcW w:w="1884" w:type="dxa"/>
+            <w:shd w:val="clear" w:color="auto" w:fill="auto"/>
+          </w:tcPr>
+          <w:p/>
+        </w:tc>
+        <w:tc>
+          <w:tcPr>
+            <w:tcW w:w="1884" w:type="dxa"/>
+            <w:shd w:val="clear" w:color="auto" w:fill="auto"/>
+          </w:tcPr>
+          <w:p/>
+        </w:tc>
+        <w:tc>
+          <w:tcPr>
+            <w:tcW w:w="1857" w:type="dxa"/>
+            <w:shd w:val="clear" w:color="auto" w:fill="auto"/>
+          </w:tcPr>
+          <w:p/>
+        </w:tc>
+        <w:tc>
+          <w:tcPr>
+            <w:tcW w:w="2245" w:type="dxa"/>
+            <w:shd w:val="clear" w:color="auto" w:fill="auto"/>
+          </w:tcPr>
+          <w:p/>
+        </w:tc>
+      </w:tr>
+      <w:tr>
+        <w:tc>
+          <w:tcPr>
+            <w:tcW w:w="2336" w:type="dxa"/>
+          </w:tcPr>
+          <w:p/>
+        </w:tc>
+        <w:tc>
+          <w:tcPr>
+            <w:tcW w:w="1884" w:type="dxa"/>
+          </w:tcPr>
+          <w:p/>
+        </w:tc>
+        <w:tc>
+          <w:tcPr>
+            <w:tcW w:w="1884" w:type="dxa"/>
+          </w:tcPr>
+          <w:p/>
+        </w:tc>
+        <w:tc>
+          <w:tcPr>
+            <w:tcW w:w="1857" w:type="dxa"/>
+          </w:tcPr>
+          <w:p/>
+        </w:tc>
+        <w:tc>
+          <w:tcPr>
+            <w:tcW w:w="2245" w:type="dxa"/>
+          </w:tcPr>
+          <w:p/>
+        </w:tc>
+      </w:tr>
+      <w:tr>
+        <w:tc>
+          <w:tcPr>
+            <w:tcW w:w="2336" w:type="dxa"/>
+          </w:tcPr>
+          <w:p/>
+        </w:tc>
+        <w:tc>
+          <w:tcPr>
+            <w:tcW w:w="1884" w:type="dxa"/>
+          </w:tcPr>
+          <w:p/>
+        </w:tc>
+        <w:tc>
+          <w:tcPr>
+            <w:tcW w:w="1884" w:type="dxa"/>
+          </w:tcPr>
+          <w:p/>
+        </w:tc>
+        <w:tc>
+          <w:tcPr>
+            <w:tcW w:w="1857" w:type="dxa"/>
+          </w:tcPr>
+          <w:p/>
+        </w:tc>
+        <w:tc>
+          <w:tcPr>
+            <w:tcW w:w="2245" w:type="dxa"/>
+          </w:tcPr>
+          <w:p/>
         </w:tc>
       </w:tr>
     </w:tbl>

</xml_diff>

<commit_message>
Fixed minimap loading too fast
</commit_message>
<xml_diff>
--- a/Major Project/documentation/Testing/Test Table.docx
+++ b/Major Project/documentation/Testing/Test Table.docx
@@ -100,13 +100,8 @@
             <w:shd w:val="clear" w:color="auto" w:fill="FFFFFF" w:themeFill="background1"/>
           </w:tcPr>
           <w:p>
-            <w:proofErr w:type="spellStart"/>
-            <w:r>
-              <w:t>Shaders</w:t>
-            </w:r>
-            <w:proofErr w:type="spellEnd"/>
-            <w:r>
-              <w:t xml:space="preserve"> are created</w:t>
+            <w:r>
+              <w:t>Shaders are created</w:t>
             </w:r>
             <w:r>
               <w:t xml:space="preserve"> and attached to program</w:t>
@@ -365,13 +360,8 @@
             <w:pPr>
               <w:jc w:val="center"/>
             </w:pPr>
-            <w:proofErr w:type="spellStart"/>
-            <w:r>
-              <w:t>WebGL</w:t>
-            </w:r>
-            <w:proofErr w:type="spellEnd"/>
-            <w:r>
-              <w:t xml:space="preserve"> rendering</w:t>
+            <w:r>
+              <w:t>WebGL rendering</w:t>
             </w:r>
           </w:p>
         </w:tc>
@@ -452,23 +442,7 @@
           </w:tcPr>
           <w:p>
             <w:r>
-              <w:t xml:space="preserve">No </w:t>
-            </w:r>
-            <w:proofErr w:type="spellStart"/>
-            <w:r>
-              <w:t>WebGL</w:t>
-            </w:r>
-            <w:proofErr w:type="spellEnd"/>
-            <w:r>
-              <w:t xml:space="preserve"> </w:t>
-            </w:r>
-            <w:proofErr w:type="spellStart"/>
-            <w:r>
-              <w:t>offscreen</w:t>
-            </w:r>
-            <w:proofErr w:type="spellEnd"/>
-            <w:r>
-              <w:t xml:space="preserve"> errors should appear in console</w:t>
+              <w:t>No WebGL offscreen errors should appear in console</w:t>
             </w:r>
           </w:p>
         </w:tc>
@@ -566,13 +540,8 @@
             <w:pPr>
               <w:jc w:val="center"/>
             </w:pPr>
-            <w:proofErr w:type="spellStart"/>
-            <w:r>
-              <w:t>PointerLock</w:t>
-            </w:r>
-            <w:proofErr w:type="spellEnd"/>
-            <w:r>
-              <w:t xml:space="preserve"> controls</w:t>
+            <w:r>
+              <w:t>PointerLock controls</w:t>
             </w:r>
           </w:p>
         </w:tc>
@@ -706,13 +675,8 @@
           </w:tcPr>
           <w:p>
             <w:r>
-              <w:t xml:space="preserve">Mouse gets released from </w:t>
-            </w:r>
-            <w:proofErr w:type="spellStart"/>
-            <w:r>
-              <w:t>pointerlock</w:t>
-            </w:r>
-            <w:proofErr w:type="spellEnd"/>
+              <w:t>Mouse gets released from pointerlock</w:t>
+            </w:r>
           </w:p>
         </w:tc>
         <w:tc>
@@ -1400,11 +1364,9 @@
             <w:pPr>
               <w:jc w:val="center"/>
             </w:pPr>
-            <w:proofErr w:type="spellStart"/>
             <w:r>
               <w:t>WorldState</w:t>
             </w:r>
-            <w:proofErr w:type="spellEnd"/>
           </w:p>
         </w:tc>
       </w:tr>
@@ -2223,7 +2185,7 @@
         <w:tc>
           <w:tcPr>
             <w:tcW w:w="2336" w:type="dxa"/>
-            <w:shd w:val="clear" w:color="auto" w:fill="FF0000"/>
+            <w:shd w:val="clear" w:color="auto" w:fill="auto"/>
           </w:tcPr>
           <w:p>
             <w:r>
@@ -2234,7 +2196,7 @@
         <w:tc>
           <w:tcPr>
             <w:tcW w:w="1884" w:type="dxa"/>
-            <w:shd w:val="clear" w:color="auto" w:fill="FF0000"/>
+            <w:shd w:val="clear" w:color="auto" w:fill="auto"/>
           </w:tcPr>
           <w:p>
             <w:r>
@@ -2245,7 +2207,7 @@
         <w:tc>
           <w:tcPr>
             <w:tcW w:w="1884" w:type="dxa"/>
-            <w:shd w:val="clear" w:color="auto" w:fill="FF0000"/>
+            <w:shd w:val="clear" w:color="auto" w:fill="auto"/>
           </w:tcPr>
           <w:p>
             <w:r>
@@ -2256,7 +2218,7 @@
         <w:tc>
           <w:tcPr>
             <w:tcW w:w="1857" w:type="dxa"/>
-            <w:shd w:val="clear" w:color="auto" w:fill="FF0000"/>
+            <w:shd w:val="clear" w:color="auto" w:fill="auto"/>
           </w:tcPr>
           <w:p>
             <w:r>
@@ -2267,26 +2229,10 @@
         <w:tc>
           <w:tcPr>
             <w:tcW w:w="2245" w:type="dxa"/>
-            <w:shd w:val="clear" w:color="auto" w:fill="FF0000"/>
-          </w:tcPr>
-          <w:p>
-            <w:r>
-              <w:t>Breaks with high movement speed</w:t>
-            </w:r>
-          </w:p>
-          <w:p>
-            <w:r>
-              <w:t xml:space="preserve">Breaks if at corner, read </w:t>
-            </w:r>
-            <w:proofErr w:type="spellStart"/>
-            <w:r>
-              <w:t>github</w:t>
-            </w:r>
-            <w:proofErr w:type="spellEnd"/>
-            <w:r>
-              <w:t xml:space="preserve"> issue</w:t>
-            </w:r>
-          </w:p>
+            <w:shd w:val="clear" w:color="auto" w:fill="auto"/>
+          </w:tcPr>
+          <w:p/>
+          <w:p/>
         </w:tc>
       </w:tr>
       <w:tr>
@@ -2334,11 +2280,7 @@
           <w:tcPr>
             <w:tcW w:w="2245" w:type="dxa"/>
           </w:tcPr>
-          <w:p>
-            <w:r>
-              <w:t>Breaks with high movement speed</w:t>
-            </w:r>
-          </w:p>
+          <w:p/>
         </w:tc>
       </w:tr>
       <w:tr>
@@ -2378,17 +2320,25 @@
           </w:tcPr>
           <w:p>
             <w:r>
-              <w:t>N/A</w:t>
-            </w:r>
-          </w:p>
-        </w:tc>
-        <w:tc>
-          <w:tcPr>
-            <w:tcW w:w="2245" w:type="dxa"/>
-          </w:tcPr>
-          <w:p>
-            <w:r>
-              <w:t>Very jumpy with low movement speed</w:t>
+              <w:t>Space terrain vertices closer together</w:t>
+            </w:r>
+            <w:bookmarkStart w:id="0" w:name="_GoBack"/>
+            <w:bookmarkEnd w:id="0"/>
+          </w:p>
+        </w:tc>
+        <w:tc>
+          <w:tcPr>
+            <w:tcW w:w="2245" w:type="dxa"/>
+          </w:tcPr>
+          <w:p>
+            <w:r>
+              <w:t xml:space="preserve">Very </w:t>
+            </w:r>
+            <w:r>
+              <w:t>bumpy</w:t>
+            </w:r>
+            <w:r>
+              <w:t xml:space="preserve"> with low movement speed</w:t>
             </w:r>
           </w:p>
         </w:tc>
@@ -2491,10 +2441,7 @@
           </w:tcPr>
           <w:p>
             <w:r>
-              <w:t>Player</w:t>
-            </w:r>
-            <w:r>
-              <w:t xml:space="preserve"> prospects rock</w:t>
+              <w:t>Player prospects rock</w:t>
             </w:r>
           </w:p>
         </w:tc>
@@ -2836,13 +2783,8 @@
           </w:tcPr>
           <w:p>
             <w:r>
-              <w:t xml:space="preserve">Player reaches 0 </w:t>
-            </w:r>
-            <w:proofErr w:type="spellStart"/>
-            <w:r>
-              <w:t>hitpoints</w:t>
-            </w:r>
-            <w:proofErr w:type="spellEnd"/>
+              <w:t>Player reaches 0 hitpoints</w:t>
+            </w:r>
           </w:p>
         </w:tc>
         <w:tc>
@@ -2885,9 +2827,7 @@
         </w:tc>
       </w:tr>
     </w:tbl>
-    <w:p>
-      <w:bookmarkStart w:id="0" w:name="_GoBack"/>
-    </w:p>
+    <w:p/>
     <w:tbl>
       <w:tblPr>
         <w:tblStyle w:val="TableGrid"/>
@@ -2909,7 +2849,6 @@
             <w:gridSpan w:val="5"/>
             <w:shd w:val="clear" w:color="auto" w:fill="5B9BD5" w:themeFill="accent1"/>
           </w:tcPr>
-          <w:bookmarkEnd w:id="0"/>
           <w:p>
             <w:pPr>
               <w:jc w:val="center"/>

</xml_diff>

<commit_message>
instace rendering FINALLY working
</commit_message>
<xml_diff>
--- a/Major Project/documentation/Testing/Test Table.docx
+++ b/Major Project/documentation/Testing/Test Table.docx
@@ -28,8 +28,13 @@
               <w:jc w:val="center"/>
             </w:pPr>
             <w:r>
-              <w:t>Program/shader</w:t>
-            </w:r>
+              <w:t>Program/</w:t>
+            </w:r>
+            <w:proofErr w:type="spellStart"/>
+            <w:r>
+              <w:t>shader</w:t>
+            </w:r>
+            <w:proofErr w:type="spellEnd"/>
             <w:r>
               <w:t xml:space="preserve"> creation </w:t>
             </w:r>
@@ -100,8 +105,13 @@
             <w:shd w:val="clear" w:color="auto" w:fill="FFFFFF" w:themeFill="background1"/>
           </w:tcPr>
           <w:p>
-            <w:r>
-              <w:t>Shaders are created</w:t>
+            <w:proofErr w:type="spellStart"/>
+            <w:r>
+              <w:t>Shaders</w:t>
+            </w:r>
+            <w:proofErr w:type="spellEnd"/>
+            <w:r>
+              <w:t xml:space="preserve"> are created</w:t>
             </w:r>
             <w:r>
               <w:t xml:space="preserve"> and attached to program</w:t>
@@ -360,8 +370,13 @@
             <w:pPr>
               <w:jc w:val="center"/>
             </w:pPr>
-            <w:r>
-              <w:t>WebGL rendering</w:t>
+            <w:proofErr w:type="spellStart"/>
+            <w:r>
+              <w:t>WebGL</w:t>
+            </w:r>
+            <w:proofErr w:type="spellEnd"/>
+            <w:r>
+              <w:t xml:space="preserve"> rendering</w:t>
             </w:r>
           </w:p>
         </w:tc>
@@ -442,7 +457,23 @@
           </w:tcPr>
           <w:p>
             <w:r>
-              <w:t>No WebGL offscreen errors should appear in console</w:t>
+              <w:t xml:space="preserve">No </w:t>
+            </w:r>
+            <w:proofErr w:type="spellStart"/>
+            <w:r>
+              <w:t>WebGL</w:t>
+            </w:r>
+            <w:proofErr w:type="spellEnd"/>
+            <w:r>
+              <w:t xml:space="preserve"> </w:t>
+            </w:r>
+            <w:proofErr w:type="spellStart"/>
+            <w:r>
+              <w:t>offscreen</w:t>
+            </w:r>
+            <w:proofErr w:type="spellEnd"/>
+            <w:r>
+              <w:t xml:space="preserve"> errors should appear in console</w:t>
             </w:r>
           </w:p>
         </w:tc>
@@ -540,8 +571,13 @@
             <w:pPr>
               <w:jc w:val="center"/>
             </w:pPr>
-            <w:r>
-              <w:t>PointerLock controls</w:t>
+            <w:proofErr w:type="spellStart"/>
+            <w:r>
+              <w:t>PointerLock</w:t>
+            </w:r>
+            <w:proofErr w:type="spellEnd"/>
+            <w:r>
+              <w:t xml:space="preserve"> controls</w:t>
             </w:r>
           </w:p>
         </w:tc>
@@ -675,8 +711,13 @@
           </w:tcPr>
           <w:p>
             <w:r>
-              <w:t>Mouse gets released from pointerlock</w:t>
-            </w:r>
+              <w:t xml:space="preserve">Mouse gets released from </w:t>
+            </w:r>
+            <w:proofErr w:type="spellStart"/>
+            <w:r>
+              <w:t>pointerlock</w:t>
+            </w:r>
+            <w:proofErr w:type="spellEnd"/>
           </w:p>
         </w:tc>
         <w:tc>
@@ -1253,44 +1294,28 @@
             <w:tcW w:w="2336" w:type="dxa"/>
             <w:shd w:val="clear" w:color="auto" w:fill="FFFFFF" w:themeFill="background1"/>
           </w:tcPr>
-          <w:p>
-            <w:r>
-              <w:t>Game objects/meshes are created</w:t>
-            </w:r>
-          </w:p>
-        </w:tc>
-        <w:tc>
-          <w:tcPr>
-            <w:tcW w:w="1884" w:type="dxa"/>
-            <w:shd w:val="clear" w:color="auto" w:fill="FFFFFF" w:themeFill="background1"/>
-          </w:tcPr>
-          <w:p>
-            <w:r>
-              <w:t>All objects should have twice the number of indices to vertices</w:t>
-            </w:r>
-          </w:p>
-        </w:tc>
-        <w:tc>
-          <w:tcPr>
-            <w:tcW w:w="1884" w:type="dxa"/>
-            <w:shd w:val="clear" w:color="auto" w:fill="FFFFFF" w:themeFill="background1"/>
-          </w:tcPr>
-          <w:p>
-            <w:r>
-              <w:t>As expected</w:t>
-            </w:r>
-          </w:p>
-        </w:tc>
-        <w:tc>
-          <w:tcPr>
-            <w:tcW w:w="1857" w:type="dxa"/>
-            <w:shd w:val="clear" w:color="auto" w:fill="FFFFFF" w:themeFill="background1"/>
-          </w:tcPr>
-          <w:p>
-            <w:r>
-              <w:t>N/A</w:t>
-            </w:r>
-          </w:p>
+          <w:p/>
+        </w:tc>
+        <w:tc>
+          <w:tcPr>
+            <w:tcW w:w="1884" w:type="dxa"/>
+            <w:shd w:val="clear" w:color="auto" w:fill="FFFFFF" w:themeFill="background1"/>
+          </w:tcPr>
+          <w:p/>
+        </w:tc>
+        <w:tc>
+          <w:tcPr>
+            <w:tcW w:w="1884" w:type="dxa"/>
+            <w:shd w:val="clear" w:color="auto" w:fill="FFFFFF" w:themeFill="background1"/>
+          </w:tcPr>
+          <w:p/>
+        </w:tc>
+        <w:tc>
+          <w:tcPr>
+            <w:tcW w:w="1857" w:type="dxa"/>
+            <w:shd w:val="clear" w:color="auto" w:fill="FFFFFF" w:themeFill="background1"/>
+          </w:tcPr>
+          <w:p/>
         </w:tc>
         <w:tc>
           <w:tcPr>
@@ -1364,9 +1389,11 @@
             <w:pPr>
               <w:jc w:val="center"/>
             </w:pPr>
+            <w:proofErr w:type="spellStart"/>
             <w:r>
               <w:t>WorldState</w:t>
             </w:r>
+            <w:proofErr w:type="spellEnd"/>
           </w:p>
         </w:tc>
       </w:tr>
@@ -1598,359 +1625,11 @@
     <w:p/>
     <w:p/>
     <w:p/>
-    <w:p/>
-    <w:p/>
-    <w:tbl>
-      <w:tblPr>
-        <w:tblStyle w:val="TableGrid"/>
-        <w:tblpPr w:leftFromText="180" w:rightFromText="180" w:vertAnchor="page" w:horzAnchor="margin" w:tblpXSpec="center" w:tblpY="5159"/>
-        <w:tblW w:w="10206" w:type="dxa"/>
-        <w:tblLook w:val="04A0" w:firstRow="1" w:lastRow="0" w:firstColumn="1" w:lastColumn="0" w:noHBand="0" w:noVBand="1"/>
-      </w:tblPr>
-      <w:tblGrid>
-        <w:gridCol w:w="2336"/>
-        <w:gridCol w:w="1884"/>
-        <w:gridCol w:w="1884"/>
-        <w:gridCol w:w="1857"/>
-        <w:gridCol w:w="2245"/>
-      </w:tblGrid>
-      <w:tr>
-        <w:trPr>
-          <w:trHeight w:val="274"/>
-        </w:trPr>
-        <w:tc>
-          <w:tcPr>
-            <w:tcW w:w="10206" w:type="dxa"/>
-            <w:gridSpan w:val="5"/>
-            <w:shd w:val="clear" w:color="auto" w:fill="5B9BD5" w:themeFill="accent1"/>
-          </w:tcPr>
-          <w:p>
-            <w:pPr>
-              <w:jc w:val="center"/>
-            </w:pPr>
-            <w:r>
-              <w:t>Prospecting</w:t>
-            </w:r>
-          </w:p>
-        </w:tc>
-      </w:tr>
-      <w:tr>
-        <w:tc>
-          <w:tcPr>
-            <w:tcW w:w="2336" w:type="dxa"/>
-            <w:shd w:val="clear" w:color="auto" w:fill="000000" w:themeFill="text1"/>
-          </w:tcPr>
-          <w:p>
-            <w:r>
-              <w:t>Case</w:t>
-            </w:r>
-          </w:p>
-        </w:tc>
-        <w:tc>
-          <w:tcPr>
-            <w:tcW w:w="1884" w:type="dxa"/>
-            <w:shd w:val="clear" w:color="auto" w:fill="000000" w:themeFill="text1"/>
-          </w:tcPr>
-          <w:p>
-            <w:r>
-              <w:t>Expected Outcome</w:t>
-            </w:r>
-          </w:p>
-        </w:tc>
-        <w:tc>
-          <w:tcPr>
-            <w:tcW w:w="1884" w:type="dxa"/>
-            <w:shd w:val="clear" w:color="auto" w:fill="000000" w:themeFill="text1"/>
-          </w:tcPr>
-          <w:p>
-            <w:r>
-              <w:t>Actual Outcome</w:t>
-            </w:r>
-          </w:p>
-        </w:tc>
-        <w:tc>
-          <w:tcPr>
-            <w:tcW w:w="1857" w:type="dxa"/>
-            <w:shd w:val="clear" w:color="auto" w:fill="000000" w:themeFill="text1"/>
-          </w:tcPr>
-          <w:p>
-            <w:r>
-              <w:t>Solution</w:t>
-            </w:r>
-          </w:p>
-        </w:tc>
-        <w:tc>
-          <w:tcPr>
-            <w:tcW w:w="2245" w:type="dxa"/>
-            <w:shd w:val="clear" w:color="auto" w:fill="000000" w:themeFill="text1"/>
-          </w:tcPr>
-          <w:p>
-            <w:r>
-              <w:t>Notes</w:t>
-            </w:r>
-          </w:p>
-        </w:tc>
-      </w:tr>
-      <w:tr>
-        <w:tc>
-          <w:tcPr>
-            <w:tcW w:w="2336" w:type="dxa"/>
-            <w:shd w:val="clear" w:color="auto" w:fill="auto"/>
-          </w:tcPr>
-          <w:p>
-            <w:r>
-              <w:t>Player is in range of rock, and holds P key to prospect</w:t>
-            </w:r>
-          </w:p>
-        </w:tc>
-        <w:tc>
-          <w:tcPr>
-            <w:tcW w:w="1884" w:type="dxa"/>
-            <w:shd w:val="clear" w:color="auto" w:fill="auto"/>
-          </w:tcPr>
-          <w:p>
-            <w:r>
-              <w:t>Prospecting bar displays and starts incrementing</w:t>
-            </w:r>
-          </w:p>
-        </w:tc>
-        <w:tc>
-          <w:tcPr>
-            <w:tcW w:w="1884" w:type="dxa"/>
-            <w:shd w:val="clear" w:color="auto" w:fill="auto"/>
-          </w:tcPr>
-          <w:p>
-            <w:r>
-              <w:t>As expected</w:t>
-            </w:r>
-          </w:p>
-        </w:tc>
-        <w:tc>
-          <w:tcPr>
-            <w:tcW w:w="1857" w:type="dxa"/>
-            <w:shd w:val="clear" w:color="auto" w:fill="auto"/>
-          </w:tcPr>
-          <w:p>
-            <w:r>
-              <w:t>N/A</w:t>
-            </w:r>
-          </w:p>
-        </w:tc>
-        <w:tc>
-          <w:tcPr>
-            <w:tcW w:w="2245" w:type="dxa"/>
-            <w:shd w:val="clear" w:color="auto" w:fill="auto"/>
-          </w:tcPr>
-          <w:p/>
-        </w:tc>
-      </w:tr>
-      <w:tr>
-        <w:trPr>
-          <w:trHeight w:val="1183"/>
-        </w:trPr>
-        <w:tc>
-          <w:tcPr>
-            <w:tcW w:w="2336" w:type="dxa"/>
-          </w:tcPr>
-          <w:p>
-            <w:r>
-              <w:t>Player is prospecting rock and lets go of P key</w:t>
-            </w:r>
-          </w:p>
-        </w:tc>
-        <w:tc>
-          <w:tcPr>
-            <w:tcW w:w="1884" w:type="dxa"/>
-          </w:tcPr>
-          <w:p>
-            <w:r>
-              <w:t xml:space="preserve">The prospecting bar disappears and the value is reset </w:t>
-            </w:r>
-          </w:p>
-        </w:tc>
-        <w:tc>
-          <w:tcPr>
-            <w:tcW w:w="1884" w:type="dxa"/>
-          </w:tcPr>
-          <w:p>
-            <w:r>
-              <w:t>As expected</w:t>
-            </w:r>
-          </w:p>
-        </w:tc>
-        <w:tc>
-          <w:tcPr>
-            <w:tcW w:w="1857" w:type="dxa"/>
-          </w:tcPr>
-          <w:p>
-            <w:r>
-              <w:t>N/A</w:t>
-            </w:r>
-          </w:p>
-        </w:tc>
-        <w:tc>
-          <w:tcPr>
-            <w:tcW w:w="2245" w:type="dxa"/>
-          </w:tcPr>
-          <w:p/>
-          <w:p/>
-        </w:tc>
-      </w:tr>
-      <w:tr>
-        <w:tc>
-          <w:tcPr>
-            <w:tcW w:w="2336" w:type="dxa"/>
-          </w:tcPr>
-          <w:p>
-            <w:r>
-              <w:t>Player not in range of rock and tries to prospect</w:t>
-            </w:r>
-          </w:p>
-          <w:p/>
-        </w:tc>
-        <w:tc>
-          <w:tcPr>
-            <w:tcW w:w="1884" w:type="dxa"/>
-          </w:tcPr>
-          <w:p/>
-          <w:p>
-            <w:r>
-              <w:t>Nothing should happen</w:t>
-            </w:r>
-          </w:p>
-        </w:tc>
-        <w:tc>
-          <w:tcPr>
-            <w:tcW w:w="1884" w:type="dxa"/>
-          </w:tcPr>
-          <w:p>
-            <w:r>
-              <w:t>As expected</w:t>
-            </w:r>
-          </w:p>
-          <w:p/>
-        </w:tc>
-        <w:tc>
-          <w:tcPr>
-            <w:tcW w:w="1857" w:type="dxa"/>
-          </w:tcPr>
-          <w:p>
-            <w:r>
-              <w:t>N/A</w:t>
-            </w:r>
-          </w:p>
-          <w:p/>
-        </w:tc>
-        <w:tc>
-          <w:tcPr>
-            <w:tcW w:w="2245" w:type="dxa"/>
-          </w:tcPr>
-          <w:p/>
-          <w:p/>
-        </w:tc>
-      </w:tr>
-      <w:tr>
-        <w:tc>
-          <w:tcPr>
-            <w:tcW w:w="2336" w:type="dxa"/>
-          </w:tcPr>
-          <w:p>
-            <w:r>
-              <w:t>Player fully prospects rock</w:t>
-            </w:r>
-          </w:p>
-        </w:tc>
-        <w:tc>
-          <w:tcPr>
-            <w:tcW w:w="1884" w:type="dxa"/>
-          </w:tcPr>
-          <w:p>
-            <w:r>
-              <w:t>Prospecting bar should disappear and value resets</w:t>
-            </w:r>
-          </w:p>
-        </w:tc>
-        <w:tc>
-          <w:tcPr>
-            <w:tcW w:w="1884" w:type="dxa"/>
-          </w:tcPr>
-          <w:p>
-            <w:r>
-              <w:t>As expected</w:t>
-            </w:r>
-          </w:p>
-        </w:tc>
-        <w:tc>
-          <w:tcPr>
-            <w:tcW w:w="1857" w:type="dxa"/>
-          </w:tcPr>
-          <w:p>
-            <w:r>
-              <w:t>N/A</w:t>
-            </w:r>
-          </w:p>
-        </w:tc>
-        <w:tc>
-          <w:tcPr>
-            <w:tcW w:w="2245" w:type="dxa"/>
-          </w:tcPr>
-          <w:p/>
-        </w:tc>
-      </w:tr>
-      <w:tr>
-        <w:tc>
-          <w:tcPr>
-            <w:tcW w:w="2336" w:type="dxa"/>
-            <w:shd w:val="clear" w:color="auto" w:fill="FF0000"/>
-          </w:tcPr>
-          <w:p>
-            <w:r>
-              <w:t>Player starts prospecting rock, then moves out of range</w:t>
-            </w:r>
-          </w:p>
-        </w:tc>
-        <w:tc>
-          <w:tcPr>
-            <w:tcW w:w="1884" w:type="dxa"/>
-            <w:shd w:val="clear" w:color="auto" w:fill="FF0000"/>
-          </w:tcPr>
-          <w:p>
-            <w:r>
-              <w:t>Prospecting bar should disappear</w:t>
-            </w:r>
-          </w:p>
-        </w:tc>
-        <w:tc>
-          <w:tcPr>
-            <w:tcW w:w="1884" w:type="dxa"/>
-            <w:shd w:val="clear" w:color="auto" w:fill="FF0000"/>
-          </w:tcPr>
-          <w:p>
-            <w:r>
-              <w:t>Fails</w:t>
-            </w:r>
-          </w:p>
-        </w:tc>
-        <w:tc>
-          <w:tcPr>
-            <w:tcW w:w="1857" w:type="dxa"/>
-            <w:shd w:val="clear" w:color="auto" w:fill="FF0000"/>
-          </w:tcPr>
-          <w:p/>
-        </w:tc>
-        <w:tc>
-          <w:tcPr>
-            <w:tcW w:w="2245" w:type="dxa"/>
-            <w:shd w:val="clear" w:color="auto" w:fill="FF0000"/>
-          </w:tcPr>
-          <w:p>
-            <w:r>
-              <w:t>Bar doesn’t disappear</w:t>
-            </w:r>
-          </w:p>
-        </w:tc>
-      </w:tr>
-    </w:tbl>
+    <w:p>
+      <w:bookmarkStart w:id="0" w:name="_GoBack"/>
+      <w:bookmarkEnd w:id="0"/>
+    </w:p>
+    <w:p/>
     <w:p/>
     <w:p/>
     <w:p/>
@@ -2118,7 +1797,6 @@
               <w:jc w:val="center"/>
             </w:pPr>
             <w:r>
-              <w:lastRenderedPageBreak/>
               <w:t>Collision</w:t>
             </w:r>
           </w:p>
@@ -2239,26 +1917,29 @@
         <w:tc>
           <w:tcPr>
             <w:tcW w:w="2336" w:type="dxa"/>
-          </w:tcPr>
-          <w:p>
-            <w:r>
-              <w:t>Player collides with rock</w:t>
-            </w:r>
-          </w:p>
-        </w:tc>
-        <w:tc>
-          <w:tcPr>
-            <w:tcW w:w="1884" w:type="dxa"/>
-          </w:tcPr>
-          <w:p>
-            <w:r>
-              <w:t>They get pushed back</w:t>
-            </w:r>
-          </w:p>
-        </w:tc>
-        <w:tc>
-          <w:tcPr>
-            <w:tcW w:w="1884" w:type="dxa"/>
+            <w:shd w:val="clear" w:color="auto" w:fill="FF0000"/>
+          </w:tcPr>
+          <w:p>
+            <w:r>
+              <w:t>Player walks over terrain</w:t>
+            </w:r>
+          </w:p>
+        </w:tc>
+        <w:tc>
+          <w:tcPr>
+            <w:tcW w:w="1884" w:type="dxa"/>
+            <w:shd w:val="clear" w:color="auto" w:fill="FF0000"/>
+          </w:tcPr>
+          <w:p>
+            <w:r>
+              <w:t>The users height gets set to nearest terrain vertex height</w:t>
+            </w:r>
+          </w:p>
+        </w:tc>
+        <w:tc>
+          <w:tcPr>
+            <w:tcW w:w="1884" w:type="dxa"/>
+            <w:shd w:val="clear" w:color="auto" w:fill="FF0000"/>
           </w:tcPr>
           <w:p>
             <w:r>
@@ -2269,66 +1950,18 @@
         <w:tc>
           <w:tcPr>
             <w:tcW w:w="1857" w:type="dxa"/>
-          </w:tcPr>
-          <w:p>
-            <w:r>
-              <w:t>N/A</w:t>
-            </w:r>
-          </w:p>
-        </w:tc>
-        <w:tc>
-          <w:tcPr>
-            <w:tcW w:w="2245" w:type="dxa"/>
-          </w:tcPr>
-          <w:p/>
-        </w:tc>
-      </w:tr>
-      <w:tr>
-        <w:tc>
-          <w:tcPr>
-            <w:tcW w:w="2336" w:type="dxa"/>
-          </w:tcPr>
-          <w:p>
-            <w:r>
-              <w:t>Player walks over terrain</w:t>
-            </w:r>
-          </w:p>
-        </w:tc>
-        <w:tc>
-          <w:tcPr>
-            <w:tcW w:w="1884" w:type="dxa"/>
-          </w:tcPr>
-          <w:p>
-            <w:r>
-              <w:t>The users height gets set to nearest terrain vertex height</w:t>
-            </w:r>
-          </w:p>
-        </w:tc>
-        <w:tc>
-          <w:tcPr>
-            <w:tcW w:w="1884" w:type="dxa"/>
-          </w:tcPr>
-          <w:p>
-            <w:r>
-              <w:t>As expected</w:t>
-            </w:r>
-          </w:p>
-        </w:tc>
-        <w:tc>
-          <w:tcPr>
-            <w:tcW w:w="1857" w:type="dxa"/>
+            <w:shd w:val="clear" w:color="auto" w:fill="FF0000"/>
           </w:tcPr>
           <w:p>
             <w:r>
               <w:t>Space terrain vertices closer together</w:t>
             </w:r>
-            <w:bookmarkStart w:id="0" w:name="_GoBack"/>
-            <w:bookmarkEnd w:id="0"/>
-          </w:p>
-        </w:tc>
-        <w:tc>
-          <w:tcPr>
-            <w:tcW w:w="2245" w:type="dxa"/>
+          </w:p>
+        </w:tc>
+        <w:tc>
+          <w:tcPr>
+            <w:tcW w:w="2245" w:type="dxa"/>
+            <w:shd w:val="clear" w:color="auto" w:fill="FF0000"/>
           </w:tcPr>
           <w:p>
             <w:r>
@@ -2345,488 +1978,6 @@
       </w:tr>
     </w:tbl>
     <w:p/>
-    <w:tbl>
-      <w:tblPr>
-        <w:tblStyle w:val="TableGrid"/>
-        <w:tblpPr w:leftFromText="180" w:rightFromText="180" w:vertAnchor="page" w:horzAnchor="margin" w:tblpXSpec="center" w:tblpY="7419"/>
-        <w:tblW w:w="10206" w:type="dxa"/>
-        <w:tblLook w:val="04A0" w:firstRow="1" w:lastRow="0" w:firstColumn="1" w:lastColumn="0" w:noHBand="0" w:noVBand="1"/>
-      </w:tblPr>
-      <w:tblGrid>
-        <w:gridCol w:w="2336"/>
-        <w:gridCol w:w="1884"/>
-        <w:gridCol w:w="1884"/>
-        <w:gridCol w:w="1857"/>
-        <w:gridCol w:w="2245"/>
-      </w:tblGrid>
-      <w:tr>
-        <w:tc>
-          <w:tcPr>
-            <w:tcW w:w="10206" w:type="dxa"/>
-            <w:gridSpan w:val="5"/>
-            <w:shd w:val="clear" w:color="auto" w:fill="5B9BD5" w:themeFill="accent1"/>
-          </w:tcPr>
-          <w:p>
-            <w:pPr>
-              <w:jc w:val="center"/>
-            </w:pPr>
-            <w:r>
-              <w:t>Inventory</w:t>
-            </w:r>
-          </w:p>
-        </w:tc>
-      </w:tr>
-      <w:tr>
-        <w:tc>
-          <w:tcPr>
-            <w:tcW w:w="2336" w:type="dxa"/>
-            <w:shd w:val="clear" w:color="auto" w:fill="000000" w:themeFill="text1"/>
-          </w:tcPr>
-          <w:p>
-            <w:r>
-              <w:t>Case</w:t>
-            </w:r>
-          </w:p>
-        </w:tc>
-        <w:tc>
-          <w:tcPr>
-            <w:tcW w:w="1884" w:type="dxa"/>
-            <w:shd w:val="clear" w:color="auto" w:fill="000000" w:themeFill="text1"/>
-          </w:tcPr>
-          <w:p>
-            <w:r>
-              <w:t>Expected Outcome</w:t>
-            </w:r>
-          </w:p>
-        </w:tc>
-        <w:tc>
-          <w:tcPr>
-            <w:tcW w:w="1884" w:type="dxa"/>
-            <w:shd w:val="clear" w:color="auto" w:fill="000000" w:themeFill="text1"/>
-          </w:tcPr>
-          <w:p>
-            <w:r>
-              <w:t>Actual Outcome</w:t>
-            </w:r>
-          </w:p>
-        </w:tc>
-        <w:tc>
-          <w:tcPr>
-            <w:tcW w:w="1857" w:type="dxa"/>
-            <w:shd w:val="clear" w:color="auto" w:fill="000000" w:themeFill="text1"/>
-          </w:tcPr>
-          <w:p>
-            <w:r>
-              <w:t>Solution</w:t>
-            </w:r>
-          </w:p>
-        </w:tc>
-        <w:tc>
-          <w:tcPr>
-            <w:tcW w:w="2245" w:type="dxa"/>
-            <w:shd w:val="clear" w:color="auto" w:fill="000000" w:themeFill="text1"/>
-          </w:tcPr>
-          <w:p>
-            <w:r>
-              <w:t>Notes</w:t>
-            </w:r>
-          </w:p>
-        </w:tc>
-      </w:tr>
-      <w:tr>
-        <w:tc>
-          <w:tcPr>
-            <w:tcW w:w="2336" w:type="dxa"/>
-            <w:shd w:val="clear" w:color="auto" w:fill="auto"/>
-          </w:tcPr>
-          <w:p>
-            <w:r>
-              <w:t>Player prospects rock</w:t>
-            </w:r>
-          </w:p>
-        </w:tc>
-        <w:tc>
-          <w:tcPr>
-            <w:tcW w:w="1884" w:type="dxa"/>
-            <w:shd w:val="clear" w:color="auto" w:fill="auto"/>
-          </w:tcPr>
-          <w:p>
-            <w:r>
-              <w:t>It gets added to their inventory</w:t>
-            </w:r>
-          </w:p>
-        </w:tc>
-        <w:tc>
-          <w:tcPr>
-            <w:tcW w:w="1884" w:type="dxa"/>
-            <w:shd w:val="clear" w:color="auto" w:fill="auto"/>
-          </w:tcPr>
-          <w:p>
-            <w:r>
-              <w:t>As expected</w:t>
-            </w:r>
-          </w:p>
-        </w:tc>
-        <w:tc>
-          <w:tcPr>
-            <w:tcW w:w="1857" w:type="dxa"/>
-            <w:shd w:val="clear" w:color="auto" w:fill="auto"/>
-          </w:tcPr>
-          <w:p>
-            <w:r>
-              <w:t>N/A</w:t>
-            </w:r>
-          </w:p>
-        </w:tc>
-        <w:tc>
-          <w:tcPr>
-            <w:tcW w:w="2245" w:type="dxa"/>
-            <w:shd w:val="clear" w:color="auto" w:fill="auto"/>
-          </w:tcPr>
-          <w:p/>
-        </w:tc>
-      </w:tr>
-      <w:tr>
-        <w:tc>
-          <w:tcPr>
-            <w:tcW w:w="2336" w:type="dxa"/>
-          </w:tcPr>
-          <w:p>
-            <w:r>
-              <w:t>Player is in range of rock with full inventory</w:t>
-            </w:r>
-          </w:p>
-        </w:tc>
-        <w:tc>
-          <w:tcPr>
-            <w:tcW w:w="1884" w:type="dxa"/>
-          </w:tcPr>
-          <w:p>
-            <w:r>
-              <w:t>Rock doesn’t get added to their inventory, and “inventory full” message displays</w:t>
-            </w:r>
-          </w:p>
-        </w:tc>
-        <w:tc>
-          <w:tcPr>
-            <w:tcW w:w="1884" w:type="dxa"/>
-          </w:tcPr>
-          <w:p>
-            <w:r>
-              <w:t>As expected</w:t>
-            </w:r>
-          </w:p>
-        </w:tc>
-        <w:tc>
-          <w:tcPr>
-            <w:tcW w:w="1857" w:type="dxa"/>
-          </w:tcPr>
-          <w:p>
-            <w:r>
-              <w:t>N/A</w:t>
-            </w:r>
-          </w:p>
-        </w:tc>
-        <w:tc>
-          <w:tcPr>
-            <w:tcW w:w="2245" w:type="dxa"/>
-          </w:tcPr>
-          <w:p/>
-        </w:tc>
-      </w:tr>
-      <w:tr>
-        <w:tc>
-          <w:tcPr>
-            <w:tcW w:w="2336" w:type="dxa"/>
-          </w:tcPr>
-          <w:p>
-            <w:r>
-              <w:t>Player goes in range of lander</w:t>
-            </w:r>
-          </w:p>
-        </w:tc>
-        <w:tc>
-          <w:tcPr>
-            <w:tcW w:w="1884" w:type="dxa"/>
-          </w:tcPr>
-          <w:p>
-            <w:r>
-              <w:t>Player inventory gets emptied</w:t>
-            </w:r>
-          </w:p>
-        </w:tc>
-        <w:tc>
-          <w:tcPr>
-            <w:tcW w:w="1884" w:type="dxa"/>
-          </w:tcPr>
-          <w:p>
-            <w:r>
-              <w:t>As expected</w:t>
-            </w:r>
-          </w:p>
-        </w:tc>
-        <w:tc>
-          <w:tcPr>
-            <w:tcW w:w="1857" w:type="dxa"/>
-          </w:tcPr>
-          <w:p>
-            <w:r>
-              <w:t>N/A</w:t>
-            </w:r>
-          </w:p>
-        </w:tc>
-        <w:tc>
-          <w:tcPr>
-            <w:tcW w:w="2245" w:type="dxa"/>
-          </w:tcPr>
-          <w:p/>
-        </w:tc>
-      </w:tr>
-    </w:tbl>
-    <w:tbl>
-      <w:tblPr>
-        <w:tblStyle w:val="TableGrid"/>
-        <w:tblpPr w:leftFromText="180" w:rightFromText="180" w:vertAnchor="page" w:horzAnchor="margin" w:tblpXSpec="center" w:tblpY="11194"/>
-        <w:tblW w:w="10206" w:type="dxa"/>
-        <w:tblLook w:val="04A0" w:firstRow="1" w:lastRow="0" w:firstColumn="1" w:lastColumn="0" w:noHBand="0" w:noVBand="1"/>
-      </w:tblPr>
-      <w:tblGrid>
-        <w:gridCol w:w="2336"/>
-        <w:gridCol w:w="1884"/>
-        <w:gridCol w:w="1884"/>
-        <w:gridCol w:w="1857"/>
-        <w:gridCol w:w="2245"/>
-      </w:tblGrid>
-      <w:tr>
-        <w:tc>
-          <w:tcPr>
-            <w:tcW w:w="10206" w:type="dxa"/>
-            <w:gridSpan w:val="5"/>
-            <w:shd w:val="clear" w:color="auto" w:fill="5B9BD5" w:themeFill="accent1"/>
-          </w:tcPr>
-          <w:p>
-            <w:pPr>
-              <w:jc w:val="center"/>
-            </w:pPr>
-            <w:r>
-              <w:t>Hitpoints bar</w:t>
-            </w:r>
-          </w:p>
-        </w:tc>
-      </w:tr>
-      <w:tr>
-        <w:tc>
-          <w:tcPr>
-            <w:tcW w:w="2336" w:type="dxa"/>
-            <w:shd w:val="clear" w:color="auto" w:fill="000000" w:themeFill="text1"/>
-          </w:tcPr>
-          <w:p>
-            <w:r>
-              <w:t>Case</w:t>
-            </w:r>
-          </w:p>
-        </w:tc>
-        <w:tc>
-          <w:tcPr>
-            <w:tcW w:w="1884" w:type="dxa"/>
-            <w:shd w:val="clear" w:color="auto" w:fill="000000" w:themeFill="text1"/>
-          </w:tcPr>
-          <w:p>
-            <w:r>
-              <w:t>Expected Outcome</w:t>
-            </w:r>
-          </w:p>
-        </w:tc>
-        <w:tc>
-          <w:tcPr>
-            <w:tcW w:w="1884" w:type="dxa"/>
-            <w:shd w:val="clear" w:color="auto" w:fill="000000" w:themeFill="text1"/>
-          </w:tcPr>
-          <w:p>
-            <w:r>
-              <w:t>Actual Outcome</w:t>
-            </w:r>
-          </w:p>
-        </w:tc>
-        <w:tc>
-          <w:tcPr>
-            <w:tcW w:w="1857" w:type="dxa"/>
-            <w:shd w:val="clear" w:color="auto" w:fill="000000" w:themeFill="text1"/>
-          </w:tcPr>
-          <w:p>
-            <w:r>
-              <w:t>Solution</w:t>
-            </w:r>
-          </w:p>
-        </w:tc>
-        <w:tc>
-          <w:tcPr>
-            <w:tcW w:w="2245" w:type="dxa"/>
-            <w:shd w:val="clear" w:color="auto" w:fill="000000" w:themeFill="text1"/>
-          </w:tcPr>
-          <w:p>
-            <w:r>
-              <w:t>Notes</w:t>
-            </w:r>
-          </w:p>
-        </w:tc>
-      </w:tr>
-      <w:tr>
-        <w:tc>
-          <w:tcPr>
-            <w:tcW w:w="2336" w:type="dxa"/>
-            <w:shd w:val="clear" w:color="auto" w:fill="auto"/>
-          </w:tcPr>
-          <w:p>
-            <w:r>
-              <w:t>Player collides with rock</w:t>
-            </w:r>
-          </w:p>
-        </w:tc>
-        <w:tc>
-          <w:tcPr>
-            <w:tcW w:w="1884" w:type="dxa"/>
-            <w:shd w:val="clear" w:color="auto" w:fill="auto"/>
-          </w:tcPr>
-          <w:p>
-            <w:r>
-              <w:t>Hitpoints decrease by 10, and GUI updates</w:t>
-            </w:r>
-          </w:p>
-        </w:tc>
-        <w:tc>
-          <w:tcPr>
-            <w:tcW w:w="1884" w:type="dxa"/>
-            <w:shd w:val="clear" w:color="auto" w:fill="auto"/>
-          </w:tcPr>
-          <w:p>
-            <w:r>
-              <w:t>As expected</w:t>
-            </w:r>
-          </w:p>
-        </w:tc>
-        <w:tc>
-          <w:tcPr>
-            <w:tcW w:w="1857" w:type="dxa"/>
-            <w:shd w:val="clear" w:color="auto" w:fill="auto"/>
-          </w:tcPr>
-          <w:p>
-            <w:r>
-              <w:t>N/A</w:t>
-            </w:r>
-          </w:p>
-        </w:tc>
-        <w:tc>
-          <w:tcPr>
-            <w:tcW w:w="2245" w:type="dxa"/>
-            <w:shd w:val="clear" w:color="auto" w:fill="auto"/>
-          </w:tcPr>
-          <w:p/>
-        </w:tc>
-      </w:tr>
-      <w:tr>
-        <w:trPr>
-          <w:trHeight w:val="327"/>
-        </w:trPr>
-        <w:tc>
-          <w:tcPr>
-            <w:tcW w:w="2336" w:type="dxa"/>
-          </w:tcPr>
-          <w:p>
-            <w:r>
-              <w:t>Player collides with edge of map</w:t>
-            </w:r>
-          </w:p>
-        </w:tc>
-        <w:tc>
-          <w:tcPr>
-            <w:tcW w:w="1884" w:type="dxa"/>
-          </w:tcPr>
-          <w:p>
-            <w:r>
-              <w:t>Hitpoints stays the same</w:t>
-            </w:r>
-          </w:p>
-        </w:tc>
-        <w:tc>
-          <w:tcPr>
-            <w:tcW w:w="1884" w:type="dxa"/>
-          </w:tcPr>
-          <w:p>
-            <w:r>
-              <w:t>As expected</w:t>
-            </w:r>
-          </w:p>
-        </w:tc>
-        <w:tc>
-          <w:tcPr>
-            <w:tcW w:w="1857" w:type="dxa"/>
-          </w:tcPr>
-          <w:p>
-            <w:r>
-              <w:t>N/A</w:t>
-            </w:r>
-          </w:p>
-        </w:tc>
-        <w:tc>
-          <w:tcPr>
-            <w:tcW w:w="2245" w:type="dxa"/>
-          </w:tcPr>
-          <w:p/>
-        </w:tc>
-      </w:tr>
-      <w:tr>
-        <w:tc>
-          <w:tcPr>
-            <w:tcW w:w="2336" w:type="dxa"/>
-            <w:shd w:val="clear" w:color="auto" w:fill="FF0000"/>
-          </w:tcPr>
-          <w:p>
-            <w:r>
-              <w:t>Player reaches 0 hitpoints</w:t>
-            </w:r>
-          </w:p>
-        </w:tc>
-        <w:tc>
-          <w:tcPr>
-            <w:tcW w:w="1884" w:type="dxa"/>
-            <w:shd w:val="clear" w:color="auto" w:fill="FF0000"/>
-          </w:tcPr>
-          <w:p>
-            <w:r>
-              <w:t>Game over screen</w:t>
-            </w:r>
-          </w:p>
-        </w:tc>
-        <w:tc>
-          <w:tcPr>
-            <w:tcW w:w="1884" w:type="dxa"/>
-            <w:shd w:val="clear" w:color="auto" w:fill="FF0000"/>
-          </w:tcPr>
-          <w:p/>
-        </w:tc>
-        <w:tc>
-          <w:tcPr>
-            <w:tcW w:w="1857" w:type="dxa"/>
-            <w:shd w:val="clear" w:color="auto" w:fill="FF0000"/>
-          </w:tcPr>
-          <w:p>
-            <w:pPr>
-              <w:tabs>
-                <w:tab w:val="left" w:pos="937"/>
-              </w:tabs>
-            </w:pPr>
-          </w:p>
-        </w:tc>
-        <w:tc>
-          <w:tcPr>
-            <w:tcW w:w="2245" w:type="dxa"/>
-            <w:shd w:val="clear" w:color="auto" w:fill="FF0000"/>
-          </w:tcPr>
-          <w:p/>
-        </w:tc>
-      </w:tr>
-    </w:tbl>
     <w:p/>
     <w:tbl>
       <w:tblPr>

</xml_diff>